<commit_message>
last commit of 32?
</commit_message>
<xml_diff>
--- a/hw5/compress/hw.docx
+++ b/hw5/compress/hw.docx
@@ -237,6 +237,9 @@
         <w:t xml:space="preserve"> </w:t>
       </w:r>
       <w:r>
+        <w:rPr>
+          <w:noProof/>
+        </w:rPr>
         <w:drawing>
           <wp:inline distT="0" distB="0" distL="0" distR="0" wp14:anchorId="0610D80E" wp14:editId="14760230">
             <wp:extent cx="4452620" cy="3619815"/>
@@ -1508,8 +1511,6 @@
         </w:rPr>
         <w:t xml:space="preserve"> </w:t>
       </w:r>
-      <w:bookmarkStart w:id="0" w:name="_GoBack"/>
-      <w:bookmarkEnd w:id="0"/>
       <w:r>
         <w:rPr>
           <w:rFonts w:ascii="Consolas" w:hAnsi="Consolas"/>
@@ -1691,7 +1692,21 @@
           <w:rFonts w:ascii="Consolas" w:hAnsi="Consolas"/>
           <w:sz w:val="20"/>
         </w:rPr>
-        <w:t xml:space="preserve">(Node* subTreePtr, Node* newNodePtr) </w:t>
+        <w:t>(Node* subTreePtr, Node* newNodePtr</w:t>
+      </w:r>
+      <w:r>
+        <w:rPr>
+          <w:rFonts w:ascii="Consolas" w:hAnsi="Consolas"/>
+          <w:sz w:val="20"/>
+        </w:rPr>
+        <w:t>, Node* parentPtr</w:t>
+      </w:r>
+      <w:r>
+        <w:rPr>
+          <w:rFonts w:ascii="Consolas" w:hAnsi="Consolas"/>
+          <w:sz w:val="20"/>
+        </w:rPr>
+        <w:t xml:space="preserve">) </w:t>
       </w:r>
     </w:p>
     <w:p>
@@ -1854,7 +1869,21 @@
           <w:rFonts w:ascii="Consolas" w:hAnsi="Consolas"/>
           <w:sz w:val="20"/>
         </w:rPr>
-        <w:t>subTreePtr-&gt;getLchild(), newNodePtr);</w:t>
+        <w:t>subTreePtr-&gt;getLchild(), newNodePtr</w:t>
+      </w:r>
+      <w:r>
+        <w:rPr>
+          <w:rFonts w:ascii="Consolas" w:hAnsi="Consolas"/>
+          <w:sz w:val="20"/>
+        </w:rPr>
+        <w:t>, subTreePtr</w:t>
+      </w:r>
+      <w:r>
+        <w:rPr>
+          <w:rFonts w:ascii="Consolas" w:hAnsi="Consolas"/>
+          <w:sz w:val="20"/>
+        </w:rPr>
+        <w:t>);</w:t>
       </w:r>
     </w:p>
     <w:p>
@@ -1880,6 +1909,31 @@
           <w:sz w:val="20"/>
         </w:rPr>
         <w:t xml:space="preserve">-&gt;setLchild(tempPtr); </w:t>
+      </w:r>
+    </w:p>
+    <w:p>
+      <w:pPr>
+        <w:ind w:left="1440"/>
+        <w:rPr>
+          <w:rFonts w:ascii="Consolas" w:hAnsi="Consolas"/>
+          <w:sz w:val="20"/>
+        </w:rPr>
+      </w:pPr>
+      <w:proofErr w:type="gramStart"/>
+      <w:r>
+        <w:rPr>
+          <w:rFonts w:ascii="Consolas" w:hAnsi="Consolas"/>
+          <w:sz w:val="20"/>
+        </w:rPr>
+        <w:t>tempPtr</w:t>
+      </w:r>
+      <w:proofErr w:type="gramEnd"/>
+      <w:r>
+        <w:rPr>
+          <w:rFonts w:ascii="Consolas" w:hAnsi="Consolas"/>
+          <w:sz w:val="20"/>
+        </w:rPr>
+        <w:t>-&gt;setParent(subTreePtr);</w:t>
       </w:r>
     </w:p>
     <w:p>
@@ -1974,7 +2028,23 @@
           <w:rFonts w:ascii="Consolas" w:hAnsi="Consolas"/>
           <w:sz w:val="20"/>
         </w:rPr>
-        <w:t xml:space="preserve">subTreePtr-&gt;getRchild(), newNodePtr); </w:t>
+        <w:t>subTreePtr-&gt;getRchild(), newNodePtr</w:t>
+      </w:r>
+      <w:r>
+        <w:rPr>
+          <w:rFonts w:ascii="Consolas" w:hAnsi="Consolas"/>
+          <w:sz w:val="20"/>
+        </w:rPr>
+        <w:t>, subTreePtr</w:t>
+      </w:r>
+      <w:bookmarkStart w:id="0" w:name="_GoBack"/>
+      <w:bookmarkEnd w:id="0"/>
+      <w:r>
+        <w:rPr>
+          <w:rFonts w:ascii="Consolas" w:hAnsi="Consolas"/>
+          <w:sz w:val="20"/>
+        </w:rPr>
+        <w:t xml:space="preserve">); </w:t>
       </w:r>
     </w:p>
     <w:p>
@@ -2000,6 +2070,31 @@
           <w:sz w:val="20"/>
         </w:rPr>
         <w:t xml:space="preserve">-&gt;setRchild(temp); </w:t>
+      </w:r>
+    </w:p>
+    <w:p>
+      <w:pPr>
+        <w:ind w:left="1440"/>
+        <w:rPr>
+          <w:rFonts w:ascii="Consolas" w:hAnsi="Consolas"/>
+          <w:sz w:val="20"/>
+        </w:rPr>
+      </w:pPr>
+      <w:proofErr w:type="gramStart"/>
+      <w:r>
+        <w:rPr>
+          <w:rFonts w:ascii="Consolas" w:hAnsi="Consolas"/>
+          <w:sz w:val="20"/>
+        </w:rPr>
+        <w:t>temp</w:t>
+      </w:r>
+      <w:proofErr w:type="gramEnd"/>
+      <w:r>
+        <w:rPr>
+          <w:rFonts w:ascii="Consolas" w:hAnsi="Consolas"/>
+          <w:sz w:val="20"/>
+        </w:rPr>
+        <w:t>-&gt;setParent(subTreePtr);</w:t>
       </w:r>
     </w:p>
     <w:p>
@@ -2492,6 +2587,7 @@
   <w:style w:type="character" w:default="1" w:styleId="DefaultParagraphFont">
     <w:name w:val="Default Paragraph Font"/>
     <w:uiPriority w:val="1"/>
+    <w:semiHidden/>
     <w:unhideWhenUsed/>
   </w:style>
   <w:style w:type="table" w:default="1" w:styleId="TableNormal">
@@ -2738,6 +2834,7 @@
   <w:style w:type="character" w:default="1" w:styleId="DefaultParagraphFont">
     <w:name w:val="Default Paragraph Font"/>
     <w:uiPriority w:val="1"/>
+    <w:semiHidden/>
     <w:unhideWhenUsed/>
   </w:style>
   <w:style w:type="table" w:default="1" w:styleId="TableNormal">

</xml_diff>